<commit_message>
first revision to milestone1
</commit_message>
<xml_diff>
--- a/Database of Thrones Milestone 1.docx
+++ b/Database of Thrones Milestone 1.docx
@@ -2995,7 +2995,35 @@
           <w:sz w:val="24"/>
           <w:szCs w:val="24"/>
         </w:rPr>
-        <w:t>This document’s purpose is to describe the problem that our project will solve. This document contains a high level problem summary that serves as the basis for what problems our project will solve. A</w:t>
+        <w:t xml:space="preserve">This document’s purpose is to describe the problem that our project will solve. This document contains a high level problem summary that serves as </w:t>
+      </w:r>
+      <w:r>
+        <w:rPr>
+          <w:sz w:val="24"/>
+          <w:szCs w:val="24"/>
+        </w:rPr>
+        <w:t>an explanation of</w:t>
+      </w:r>
+      <w:r>
+        <w:rPr>
+          <w:sz w:val="24"/>
+          <w:szCs w:val="24"/>
+        </w:rPr>
+        <w:t xml:space="preserve"> what</w:t>
+      </w:r>
+      <w:r>
+        <w:rPr>
+          <w:sz w:val="24"/>
+          <w:szCs w:val="24"/>
+        </w:rPr>
+        <w:t xml:space="preserve"> problems our project will attempt to resolve</w:t>
+      </w:r>
+      <w:r>
+        <w:rPr>
+          <w:sz w:val="24"/>
+          <w:szCs w:val="24"/>
+        </w:rPr>
+        <w:t>. A</w:t>
       </w:r>
       <w:r>
         <w:rPr>
@@ -3003,6 +3031,87 @@
           <w:szCs w:val="24"/>
         </w:rPr>
         <w:t>long with the problem statement, we have designed an initial Entity Relationship (ER) diagram for our database.</w:t>
+      </w:r>
+    </w:p>
+    <w:p>
+      <w:pPr>
+        <w:spacing w:after="0" w:line="240" w:lineRule="auto"/>
+        <w:rPr>
+          <w:sz w:val="24"/>
+          <w:szCs w:val="24"/>
+        </w:rPr>
+      </w:pPr>
+    </w:p>
+    <w:p>
+      <w:pPr>
+        <w:spacing w:after="0" w:line="240" w:lineRule="auto"/>
+        <w:rPr>
+          <w:sz w:val="24"/>
+          <w:szCs w:val="24"/>
+        </w:rPr>
+      </w:pPr>
+      <w:r>
+        <w:rPr>
+          <w:sz w:val="24"/>
+          <w:szCs w:val="24"/>
+        </w:rPr>
+        <w:t xml:space="preserve">Game of Thrones is a TV phenomenon </w:t>
+      </w:r>
+      <w:r>
+        <w:rPr>
+          <w:sz w:val="24"/>
+          <w:szCs w:val="24"/>
+        </w:rPr>
+        <w:t>airing</w:t>
+      </w:r>
+      <w:r>
+        <w:rPr>
+          <w:sz w:val="24"/>
+          <w:szCs w:val="24"/>
+        </w:rPr>
+        <w:t xml:space="preserve"> on HBO that is widely popular and </w:t>
+      </w:r>
+      <w:r>
+        <w:rPr>
+          <w:sz w:val="24"/>
+          <w:szCs w:val="24"/>
+        </w:rPr>
+        <w:t>continuing to grow</w:t>
+      </w:r>
+      <w:r>
+        <w:rPr>
+          <w:sz w:val="24"/>
+          <w:szCs w:val="24"/>
+        </w:rPr>
+        <w:t xml:space="preserve"> rapidly. However, many people get lost in the vast amount of data that comes with watching the TV show. The </w:t>
+      </w:r>
+      <w:r>
+        <w:rPr>
+          <w:sz w:val="24"/>
+          <w:szCs w:val="24"/>
+        </w:rPr>
+        <w:t>enormous number</w:t>
+      </w:r>
+      <w:r>
+        <w:rPr>
+          <w:sz w:val="24"/>
+          <w:szCs w:val="24"/>
+        </w:rPr>
+        <w:t xml:space="preserve"> of characters, plotlines, and battles can be extremely hard to follow. Our solution is to store this data in a database and make it easily available </w:t>
+      </w:r>
+      <w:r>
+        <w:rPr>
+          <w:sz w:val="24"/>
+          <w:szCs w:val="24"/>
+        </w:rPr>
+        <w:t>on a well laid out</w:t>
+      </w:r>
+      <w:r>
+        <w:rPr>
+          <w:sz w:val="24"/>
+          <w:szCs w:val="24"/>
+        </w:rPr>
+        <w:t xml:space="preserve"> website for any fans who are interested in clarifying any confusion in Game of Thrones.</w:t>
       </w:r>
     </w:p>
     <w:p>
@@ -3041,8 +3150,106 @@
       <w:pPr>
         <w:spacing w:after="0" w:line="240" w:lineRule="auto"/>
       </w:pPr>
-      <w:bookmarkStart w:id="2" w:name="_GoBack"/>
-      <w:bookmarkEnd w:id="2"/>
+    </w:p>
+    <w:p>
+      <w:pPr>
+        <w:spacing w:after="0" w:line="240" w:lineRule="auto"/>
+        <w:rPr>
+          <w:sz w:val="24"/>
+          <w:szCs w:val="24"/>
+        </w:rPr>
+      </w:pPr>
+      <w:r>
+        <w:rPr>
+          <w:sz w:val="24"/>
+          <w:szCs w:val="24"/>
+        </w:rPr>
+        <w:t xml:space="preserve">This document describes our Database of Thrones management system. We also include </w:t>
+      </w:r>
+      <w:r>
+        <w:rPr>
+          <w:sz w:val="24"/>
+          <w:szCs w:val="24"/>
+        </w:rPr>
+        <w:t>our Entity Relations</w:t>
+      </w:r>
+      <w:r>
+        <w:rPr>
+          <w:sz w:val="24"/>
+          <w:szCs w:val="24"/>
+        </w:rPr>
+        <w:t>hip diagram. After this document, we will continue designing</w:t>
+      </w:r>
+      <w:r>
+        <w:rPr>
+          <w:sz w:val="24"/>
+          <w:szCs w:val="24"/>
+        </w:rPr>
+        <w:t xml:space="preserve"> our system and begin</w:t>
+      </w:r>
+      <w:r>
+        <w:rPr>
+          <w:sz w:val="24"/>
+          <w:szCs w:val="24"/>
+        </w:rPr>
+        <w:t xml:space="preserve"> implementing our solution. After our solu</w:t>
+      </w:r>
+      <w:r>
+        <w:rPr>
+          <w:sz w:val="24"/>
+          <w:szCs w:val="24"/>
+        </w:rPr>
+        <w:t>tion has been</w:t>
+      </w:r>
+      <w:r>
+        <w:rPr>
+          <w:sz w:val="24"/>
+          <w:szCs w:val="24"/>
+        </w:rPr>
+        <w:t xml:space="preserve"> implemented, we will have a final presentation. The relational schema</w:t>
+      </w:r>
+      <w:r>
+        <w:rPr>
+          <w:sz w:val="24"/>
+          <w:szCs w:val="24"/>
+        </w:rPr>
+        <w:t xml:space="preserve"> we create</w:t>
+      </w:r>
+      <w:r>
+        <w:rPr>
+          <w:sz w:val="24"/>
+          <w:szCs w:val="24"/>
+        </w:rPr>
+        <w:t xml:space="preserve"> will </w:t>
+      </w:r>
+      <w:r>
+        <w:rPr>
+          <w:sz w:val="24"/>
+          <w:szCs w:val="24"/>
+        </w:rPr>
+        <w:t>show</w:t>
+      </w:r>
+      <w:r>
+        <w:rPr>
+          <w:sz w:val="24"/>
+          <w:szCs w:val="24"/>
+        </w:rPr>
+        <w:t xml:space="preserve"> foreign keys and table layouts for us and the final presentation will demonstrate our completed solution</w:t>
+      </w:r>
+      <w:r>
+        <w:rPr>
+          <w:sz w:val="24"/>
+          <w:szCs w:val="24"/>
+        </w:rPr>
+        <w:t xml:space="preserve"> as well as describing how we came to our particular solution</w:t>
+      </w:r>
+      <w:r>
+        <w:rPr>
+          <w:sz w:val="24"/>
+          <w:szCs w:val="24"/>
+        </w:rPr>
+        <w:t>.</w:t>
+      </w:r>
     </w:p>
     <w:p>
       <w:pPr>
@@ -3055,7 +3262,7 @@
           <w:szCs w:val="40"/>
         </w:rPr>
       </w:pPr>
-      <w:bookmarkStart w:id="3" w:name="_Toc408327857"/>
+      <w:bookmarkStart w:id="2" w:name="_Toc408327857"/>
       <w:r>
         <w:rPr>
           <w:b/>
@@ -3074,7 +3281,7 @@
         </w:rPr>
         <w:t>High Level Problem Summary</w:t>
       </w:r>
-      <w:bookmarkEnd w:id="3"/>
+      <w:bookmarkEnd w:id="2"/>
     </w:p>
     <w:p>
       <w:pPr>
@@ -3091,7 +3298,7 @@
           <w:szCs w:val="32"/>
         </w:rPr>
       </w:pPr>
-      <w:bookmarkStart w:id="4" w:name="_Toc408327858"/>
+      <w:bookmarkStart w:id="3" w:name="_Toc408327858"/>
       <w:r>
         <w:rPr>
           <w:b/>
@@ -3100,7 +3307,7 @@
         </w:rPr>
         <w:t>3.1 Elevator Statement</w:t>
       </w:r>
-      <w:bookmarkEnd w:id="4"/>
+      <w:bookmarkEnd w:id="3"/>
     </w:p>
     <w:p>
       <w:pPr>
@@ -3155,7 +3362,7 @@
           <w:szCs w:val="32"/>
         </w:rPr>
       </w:pPr>
-      <w:bookmarkStart w:id="5" w:name="_Toc408327859"/>
+      <w:bookmarkStart w:id="4" w:name="_Toc408327859"/>
       <w:r>
         <w:rPr>
           <w:b/>
@@ -3164,7 +3371,7 @@
         </w:rPr>
         <w:t>3.2 Primary Success Criteria</w:t>
       </w:r>
-      <w:bookmarkEnd w:id="5"/>
+      <w:bookmarkEnd w:id="4"/>
     </w:p>
     <w:p>
       <w:pPr>
@@ -3276,7 +3483,7 @@
           <w:szCs w:val="32"/>
         </w:rPr>
       </w:pPr>
-      <w:bookmarkStart w:id="6" w:name="_Toc408327860"/>
+      <w:bookmarkStart w:id="5" w:name="_Toc408327860"/>
       <w:r>
         <w:rPr>
           <w:b/>
@@ -3285,7 +3492,7 @@
         </w:rPr>
         <w:t>3.3 Scope</w:t>
       </w:r>
-      <w:bookmarkEnd w:id="6"/>
+      <w:bookmarkEnd w:id="5"/>
     </w:p>
     <w:p>
       <w:pPr>
@@ -3302,7 +3509,7 @@
           <w:szCs w:val="28"/>
         </w:rPr>
       </w:pPr>
-      <w:bookmarkStart w:id="7" w:name="_Toc408327861"/>
+      <w:bookmarkStart w:id="6" w:name="_Toc408327861"/>
       <w:r>
         <w:rPr>
           <w:b/>
@@ -3311,7 +3518,7 @@
         </w:rPr>
         <w:t>3.3.1 Within Scope</w:t>
       </w:r>
-      <w:bookmarkEnd w:id="7"/>
+      <w:bookmarkEnd w:id="6"/>
     </w:p>
     <w:p>
       <w:pPr>
@@ -3354,6 +3561,7 @@
           <w:sz w:val="24"/>
           <w:szCs w:val="24"/>
         </w:rPr>
+        <w:lastRenderedPageBreak/>
         <w:t>1.</w:t>
       </w:r>
       <w:r>
@@ -3508,7 +3716,7 @@
           <w:szCs w:val="28"/>
         </w:rPr>
       </w:pPr>
-      <w:bookmarkStart w:id="8" w:name="_Toc408327862"/>
+      <w:bookmarkStart w:id="7" w:name="_Toc408327862"/>
       <w:r>
         <w:rPr>
           <w:b/>
@@ -3517,7 +3725,7 @@
         </w:rPr>
         <w:t>3.3.2 Outside Scope</w:t>
       </w:r>
-      <w:bookmarkEnd w:id="8"/>
+      <w:bookmarkEnd w:id="7"/>
     </w:p>
     <w:p>
       <w:pPr>
@@ -3611,7 +3819,7 @@
           <w:szCs w:val="40"/>
         </w:rPr>
       </w:pPr>
-      <w:bookmarkStart w:id="9" w:name="_Toc408327863"/>
+      <w:bookmarkStart w:id="8" w:name="_Toc408327863"/>
       <w:r>
         <w:rPr>
           <w:b/>
@@ -3619,10 +3827,9 @@
           <w:sz w:val="40"/>
           <w:szCs w:val="40"/>
         </w:rPr>
-        <w:lastRenderedPageBreak/>
         <w:t>4 Detailed Problem Statement</w:t>
       </w:r>
-      <w:bookmarkEnd w:id="9"/>
+      <w:bookmarkEnd w:id="8"/>
     </w:p>
     <w:p>
       <w:pPr>
@@ -3639,7 +3846,7 @@
           <w:szCs w:val="32"/>
         </w:rPr>
       </w:pPr>
-      <w:bookmarkStart w:id="10" w:name="_Toc408327864"/>
+      <w:bookmarkStart w:id="9" w:name="_Toc408327864"/>
       <w:r>
         <w:rPr>
           <w:b/>
@@ -3648,7 +3855,7 @@
         </w:rPr>
         <w:t>4.1 Function</w:t>
       </w:r>
-      <w:bookmarkEnd w:id="10"/>
+      <w:bookmarkEnd w:id="9"/>
     </w:p>
     <w:p>
       <w:pPr>
@@ -3939,7 +4146,7 @@
           <w:szCs w:val="32"/>
         </w:rPr>
       </w:pPr>
-      <w:bookmarkStart w:id="11" w:name="_Toc408327865"/>
+      <w:bookmarkStart w:id="10" w:name="_Toc408327865"/>
       <w:r>
         <w:rPr>
           <w:b/>
@@ -3948,7 +4155,7 @@
         </w:rPr>
         <w:t>4.2 Form</w:t>
       </w:r>
-      <w:bookmarkEnd w:id="11"/>
+      <w:bookmarkEnd w:id="10"/>
     </w:p>
     <w:p>
       <w:pPr>
@@ -3965,7 +4172,7 @@
           <w:szCs w:val="28"/>
         </w:rPr>
       </w:pPr>
-      <w:bookmarkStart w:id="12" w:name="_Toc408327866"/>
+      <w:bookmarkStart w:id="11" w:name="_Toc408327866"/>
       <w:r>
         <w:rPr>
           <w:b/>
@@ -3974,7 +4181,7 @@
         </w:rPr>
         <w:t>4.2.1 Availability</w:t>
       </w:r>
-      <w:bookmarkEnd w:id="12"/>
+      <w:bookmarkEnd w:id="11"/>
     </w:p>
     <w:p>
       <w:pPr>
@@ -4026,6 +4233,7 @@
           <w:sz w:val="24"/>
           <w:szCs w:val="24"/>
         </w:rPr>
+        <w:lastRenderedPageBreak/>
         <w:t>-Users can access with web connection from English speaking countries.</w:t>
       </w:r>
     </w:p>
@@ -4038,21 +4246,7 @@
           <w:sz w:val="24"/>
           <w:szCs w:val="24"/>
         </w:rPr>
-        <w:t>-No log in required - any visitor has almost full a</w:t>
-      </w:r>
-      <w:r>
-        <w:rPr>
-          <w:sz w:val="24"/>
-          <w:szCs w:val="24"/>
-        </w:rPr>
-        <w:t xml:space="preserve">ccess to the site on first and </w:t>
-      </w:r>
-      <w:r>
-        <w:rPr>
-          <w:sz w:val="24"/>
-          <w:szCs w:val="24"/>
-        </w:rPr>
-        <w:t>subsequent visits</w:t>
+        <w:t>-No log in required - any visitor has almost full access to the site on first and subsequent visits</w:t>
       </w:r>
     </w:p>
     <w:p>
@@ -4070,7 +4264,7 @@
           <w:szCs w:val="28"/>
         </w:rPr>
       </w:pPr>
-      <w:bookmarkStart w:id="13" w:name="_Toc408327867"/>
+      <w:bookmarkStart w:id="12" w:name="_Toc408327867"/>
       <w:r>
         <w:rPr>
           <w:b/>
@@ -4079,7 +4273,7 @@
         </w:rPr>
         <w:t>4.2.2 Usability</w:t>
       </w:r>
-      <w:bookmarkEnd w:id="13"/>
+      <w:bookmarkEnd w:id="12"/>
     </w:p>
     <w:p>
       <w:pPr>
@@ -4190,17 +4384,16 @@
           <w:szCs w:val="28"/>
         </w:rPr>
       </w:pPr>
-      <w:bookmarkStart w:id="14" w:name="_Toc408327868"/>
+      <w:bookmarkStart w:id="13" w:name="_Toc408327868"/>
       <w:r>
         <w:rPr>
           <w:b/>
           <w:sz w:val="28"/>
           <w:szCs w:val="28"/>
         </w:rPr>
-        <w:lastRenderedPageBreak/>
         <w:t>4.2.3 Performance</w:t>
       </w:r>
-      <w:bookmarkEnd w:id="14"/>
+      <w:bookmarkEnd w:id="13"/>
     </w:p>
     <w:p>
       <w:pPr>
@@ -4250,7 +4443,7 @@
           <w:szCs w:val="28"/>
         </w:rPr>
       </w:pPr>
-      <w:bookmarkStart w:id="15" w:name="_Toc408327869"/>
+      <w:bookmarkStart w:id="14" w:name="_Toc408327869"/>
       <w:r>
         <w:rPr>
           <w:b/>
@@ -4259,7 +4452,7 @@
         </w:rPr>
         <w:t>4.2.4 Security</w:t>
       </w:r>
-      <w:bookmarkEnd w:id="15"/>
+      <w:bookmarkEnd w:id="14"/>
     </w:p>
     <w:p>
       <w:pPr>
@@ -4373,7 +4566,7 @@
           <w:szCs w:val="28"/>
         </w:rPr>
       </w:pPr>
-      <w:bookmarkStart w:id="16" w:name="_Toc408327870"/>
+      <w:bookmarkStart w:id="15" w:name="_Toc408327870"/>
       <w:r>
         <w:rPr>
           <w:b/>
@@ -4382,7 +4575,7 @@
         </w:rPr>
         <w:t>4.2.5 Maintainability</w:t>
       </w:r>
-      <w:bookmarkEnd w:id="16"/>
+      <w:bookmarkEnd w:id="15"/>
     </w:p>
     <w:p>
       <w:pPr>
@@ -4448,7 +4641,7 @@
           <w:szCs w:val="32"/>
         </w:rPr>
       </w:pPr>
-      <w:bookmarkStart w:id="17" w:name="_Toc408327871"/>
+      <w:bookmarkStart w:id="16" w:name="_Toc408327871"/>
       <w:r>
         <w:rPr>
           <w:b/>
@@ -4457,7 +4650,7 @@
         </w:rPr>
         <w:t>4.3 Economy</w:t>
       </w:r>
-      <w:bookmarkEnd w:id="17"/>
+      <w:bookmarkEnd w:id="16"/>
     </w:p>
     <w:p>
       <w:pPr>
@@ -4474,7 +4667,7 @@
           <w:szCs w:val="28"/>
         </w:rPr>
       </w:pPr>
-      <w:bookmarkStart w:id="18" w:name="_Toc408327872"/>
+      <w:bookmarkStart w:id="17" w:name="_Toc408327872"/>
       <w:r>
         <w:rPr>
           <w:b/>
@@ -4483,7 +4676,7 @@
         </w:rPr>
         <w:t>4.3.1 Marketability</w:t>
       </w:r>
-      <w:bookmarkEnd w:id="18"/>
+      <w:bookmarkEnd w:id="17"/>
     </w:p>
     <w:p>
       <w:pPr>
@@ -4535,16 +4728,17 @@
           <w:szCs w:val="32"/>
         </w:rPr>
       </w:pPr>
-      <w:bookmarkStart w:id="19" w:name="_Toc408327873"/>
+      <w:bookmarkStart w:id="18" w:name="_Toc408327873"/>
       <w:r>
         <w:rPr>
           <w:b/>
           <w:sz w:val="32"/>
           <w:szCs w:val="32"/>
         </w:rPr>
+        <w:lastRenderedPageBreak/>
         <w:t>4.4 Time</w:t>
       </w:r>
-      <w:bookmarkEnd w:id="19"/>
+      <w:bookmarkEnd w:id="18"/>
     </w:p>
     <w:p>
       <w:pPr>
@@ -4561,7 +4755,7 @@
           <w:szCs w:val="28"/>
         </w:rPr>
       </w:pPr>
-      <w:bookmarkStart w:id="20" w:name="_Toc408327874"/>
+      <w:bookmarkStart w:id="19" w:name="_Toc408327874"/>
       <w:r>
         <w:rPr>
           <w:b/>
@@ -4570,6 +4764,8 @@
         </w:rPr>
         <w:t>4.4.1 Historical</w:t>
       </w:r>
+      <w:bookmarkStart w:id="20" w:name="_GoBack"/>
+      <w:bookmarkEnd w:id="19"/>
       <w:bookmarkEnd w:id="20"/>
     </w:p>
     <w:p>
@@ -4620,7 +4816,6 @@
           <w:sz w:val="28"/>
           <w:szCs w:val="28"/>
         </w:rPr>
-        <w:lastRenderedPageBreak/>
         <w:t>4.4.2 Current</w:t>
       </w:r>
       <w:bookmarkEnd w:id="21"/>
@@ -4733,21 +4928,12 @@
           <w:szCs w:val="24"/>
         </w:rPr>
       </w:pPr>
-      <w:proofErr w:type="spellStart"/>
-      <w:r>
-        <w:rPr>
-          <w:sz w:val="24"/>
-          <w:szCs w:val="24"/>
-        </w:rPr>
-        <w:t>Sriram</w:t>
-      </w:r>
-      <w:proofErr w:type="spellEnd"/>
-      <w:r>
-        <w:rPr>
-          <w:sz w:val="24"/>
-          <w:szCs w:val="24"/>
-        </w:rPr>
-        <w:t xml:space="preserve"> Mohan</w:t>
+      <w:r>
+        <w:rPr>
+          <w:sz w:val="24"/>
+          <w:szCs w:val="24"/>
+        </w:rPr>
+        <w:t>Sriram Mohan</w:t>
       </w:r>
       <w:r>
         <w:rPr>
@@ -5034,11 +5220,6 @@
     </w:p>
     <w:p>
       <w:pPr>
-        <w:spacing w:after="0" w:line="240" w:lineRule="auto"/>
-      </w:pPr>
-    </w:p>
-    <w:p>
-      <w:pPr>
         <w:pStyle w:val="Heading1"/>
         <w:spacing w:line="240" w:lineRule="auto"/>
         <w:rPr>
@@ -5060,7 +5241,11 @@
       </w:r>
       <w:bookmarkEnd w:id="25"/>
     </w:p>
-    <w:p/>
+    <w:p>
+      <w:pPr>
+        <w:ind w:firstLine="720"/>
+      </w:pPr>
+    </w:p>
     <w:p>
       <w:pPr>
         <w:tabs>
@@ -6442,7 +6627,7 @@
 </file>
 
 <file path=customXml/itemProps1.xml><?xml version="1.0" encoding="utf-8"?>
-<ds:datastoreItem xmlns:ds="http://schemas.openxmlformats.org/officeDocument/2006/customXml" ds:itemID="{BEF1242F-FF42-40DF-B154-4EF1C7B191D2}">
+<ds:datastoreItem xmlns:ds="http://schemas.openxmlformats.org/officeDocument/2006/customXml" ds:itemID="{4FBCD8D1-2559-44B3-92B2-C71B2C4C4C4E}">
   <ds:schemaRefs>
     <ds:schemaRef ds:uri="http://schemas.openxmlformats.org/officeDocument/2006/bibliography"/>
   </ds:schemaRefs>

</xml_diff>

<commit_message>
ER and Schema Updates
</commit_message>
<xml_diff>
--- a/Database of Thrones Milestone 1.docx
+++ b/Database of Thrones Milestone 1.docx
@@ -415,8 +415,6 @@
           <w:szCs w:val="24"/>
         </w:rPr>
       </w:pPr>
-      <w:bookmarkStart w:id="0" w:name="_GoBack"/>
-      <w:bookmarkEnd w:id="0"/>
     </w:p>
     <w:sdt>
       <w:sdtPr>
@@ -2913,7 +2911,7 @@
           <w:szCs w:val="40"/>
         </w:rPr>
       </w:pPr>
-      <w:bookmarkStart w:id="1" w:name="_Toc408327855"/>
+      <w:bookmarkStart w:id="0" w:name="_Toc408327855"/>
       <w:r>
         <w:rPr>
           <w:b/>
@@ -2933,7 +2931,7 @@
         </w:rPr>
         <w:t>Executive Summary</w:t>
       </w:r>
-      <w:bookmarkEnd w:id="1"/>
+      <w:bookmarkEnd w:id="0"/>
     </w:p>
     <w:p>
       <w:pPr>
@@ -3083,7 +3081,7 @@
           <w:szCs w:val="40"/>
         </w:rPr>
       </w:pPr>
-      <w:bookmarkStart w:id="2" w:name="_Toc408327856"/>
+      <w:bookmarkStart w:id="1" w:name="_Toc408327856"/>
       <w:r>
         <w:rPr>
           <w:b/>
@@ -3102,7 +3100,7 @@
         </w:rPr>
         <w:t>Introduction</w:t>
       </w:r>
-      <w:bookmarkEnd w:id="2"/>
+      <w:bookmarkEnd w:id="1"/>
     </w:p>
     <w:p>
       <w:pPr>
@@ -3220,7 +3218,7 @@
           <w:szCs w:val="40"/>
         </w:rPr>
       </w:pPr>
-      <w:bookmarkStart w:id="3" w:name="_Toc408327857"/>
+      <w:bookmarkStart w:id="2" w:name="_Toc408327857"/>
       <w:r>
         <w:rPr>
           <w:b/>
@@ -3239,7 +3237,7 @@
         </w:rPr>
         <w:t>High Level Problem Summary</w:t>
       </w:r>
-      <w:bookmarkEnd w:id="3"/>
+      <w:bookmarkEnd w:id="2"/>
     </w:p>
     <w:p>
       <w:pPr>
@@ -3256,7 +3254,7 @@
           <w:szCs w:val="32"/>
         </w:rPr>
       </w:pPr>
-      <w:bookmarkStart w:id="4" w:name="_Toc408327858"/>
+      <w:bookmarkStart w:id="3" w:name="_Toc408327858"/>
       <w:r>
         <w:rPr>
           <w:b/>
@@ -3265,7 +3263,7 @@
         </w:rPr>
         <w:t>3.1 Elevator Statement</w:t>
       </w:r>
-      <w:bookmarkEnd w:id="4"/>
+      <w:bookmarkEnd w:id="3"/>
     </w:p>
     <w:p>
       <w:pPr>
@@ -3320,7 +3318,7 @@
           <w:szCs w:val="32"/>
         </w:rPr>
       </w:pPr>
-      <w:bookmarkStart w:id="5" w:name="_Toc408327859"/>
+      <w:bookmarkStart w:id="4" w:name="_Toc408327859"/>
       <w:r>
         <w:rPr>
           <w:b/>
@@ -3329,7 +3327,7 @@
         </w:rPr>
         <w:t>3.2 Primary Success Criteria</w:t>
       </w:r>
-      <w:bookmarkEnd w:id="5"/>
+      <w:bookmarkEnd w:id="4"/>
     </w:p>
     <w:p>
       <w:pPr>
@@ -3441,7 +3439,7 @@
           <w:szCs w:val="32"/>
         </w:rPr>
       </w:pPr>
-      <w:bookmarkStart w:id="6" w:name="_Toc408327860"/>
+      <w:bookmarkStart w:id="5" w:name="_Toc408327860"/>
       <w:r>
         <w:rPr>
           <w:b/>
@@ -3450,7 +3448,7 @@
         </w:rPr>
         <w:t>3.3 Scope</w:t>
       </w:r>
-      <w:bookmarkEnd w:id="6"/>
+      <w:bookmarkEnd w:id="5"/>
     </w:p>
     <w:p>
       <w:pPr>
@@ -3467,7 +3465,7 @@
           <w:szCs w:val="28"/>
         </w:rPr>
       </w:pPr>
-      <w:bookmarkStart w:id="7" w:name="_Toc408327861"/>
+      <w:bookmarkStart w:id="6" w:name="_Toc408327861"/>
       <w:r>
         <w:rPr>
           <w:b/>
@@ -3476,7 +3474,7 @@
         </w:rPr>
         <w:t>3.3.1 Within Scope</w:t>
       </w:r>
-      <w:bookmarkEnd w:id="7"/>
+      <w:bookmarkEnd w:id="6"/>
     </w:p>
     <w:p>
       <w:pPr>
@@ -3674,7 +3672,7 @@
           <w:szCs w:val="28"/>
         </w:rPr>
       </w:pPr>
-      <w:bookmarkStart w:id="8" w:name="_Toc408327862"/>
+      <w:bookmarkStart w:id="7" w:name="_Toc408327862"/>
       <w:r>
         <w:rPr>
           <w:b/>
@@ -3683,7 +3681,7 @@
         </w:rPr>
         <w:t>3.3.2 Outside Scope</w:t>
       </w:r>
-      <w:bookmarkEnd w:id="8"/>
+      <w:bookmarkEnd w:id="7"/>
     </w:p>
     <w:p>
       <w:pPr>
@@ -3777,7 +3775,7 @@
           <w:szCs w:val="40"/>
         </w:rPr>
       </w:pPr>
-      <w:bookmarkStart w:id="9" w:name="_Toc408327863"/>
+      <w:bookmarkStart w:id="8" w:name="_Toc408327863"/>
       <w:r>
         <w:rPr>
           <w:b/>
@@ -3787,7 +3785,7 @@
         </w:rPr>
         <w:t>4 Detailed Problem Statement</w:t>
       </w:r>
-      <w:bookmarkEnd w:id="9"/>
+      <w:bookmarkEnd w:id="8"/>
     </w:p>
     <w:p>
       <w:pPr>
@@ -3804,7 +3802,7 @@
           <w:szCs w:val="32"/>
         </w:rPr>
       </w:pPr>
-      <w:bookmarkStart w:id="10" w:name="_Toc408327864"/>
+      <w:bookmarkStart w:id="9" w:name="_Toc408327864"/>
       <w:r>
         <w:rPr>
           <w:b/>
@@ -3813,7 +3811,7 @@
         </w:rPr>
         <w:t>4.1 Function</w:t>
       </w:r>
-      <w:bookmarkEnd w:id="10"/>
+      <w:bookmarkEnd w:id="9"/>
     </w:p>
     <w:p>
       <w:pPr>
@@ -4093,6 +4091,15 @@
         </w:rPr>
         <w:t>8. An ability for users to declare their progress in the series in order to protect</w:t>
       </w:r>
+      <w:r>
+        <w:rPr>
+          <w:sz w:val="24"/>
+          <w:szCs w:val="24"/>
+        </w:rPr>
+        <w:t xml:space="preserve"> them from potential spoilers.</w:t>
+      </w:r>
+      <w:bookmarkStart w:id="10" w:name="_GoBack"/>
+      <w:bookmarkEnd w:id="10"/>
     </w:p>
     <w:p>
       <w:pPr>
@@ -4175,6 +4182,7 @@
           <w:sz w:val="24"/>
           <w:szCs w:val="24"/>
         </w:rPr>
+        <w:lastRenderedPageBreak/>
         <w:t>-Different levels of availability for users that are at different stages in the series.</w:t>
       </w:r>
     </w:p>
@@ -4191,7 +4199,6 @@
           <w:sz w:val="24"/>
           <w:szCs w:val="24"/>
         </w:rPr>
-        <w:lastRenderedPageBreak/>
         <w:t>-Users can access with web connection from English speaking countries.</w:t>
       </w:r>
     </w:p>
@@ -6675,7 +6682,7 @@
 </file>
 
 <file path=customXml/itemProps1.xml><?xml version="1.0" encoding="utf-8"?>
-<ds:datastoreItem xmlns:ds="http://schemas.openxmlformats.org/officeDocument/2006/customXml" ds:itemID="{0927C9B0-1898-4FEA-AB10-89D44C53581B}">
+<ds:datastoreItem xmlns:ds="http://schemas.openxmlformats.org/officeDocument/2006/customXml" ds:itemID="{2D49FA6D-1E51-4676-9369-C2731D77B777}">
   <ds:schemaRefs>
     <ds:schemaRef ds:uri="http://schemas.openxmlformats.org/officeDocument/2006/bibliography"/>
   </ds:schemaRefs>

</xml_diff>